<commit_message>
Bug corrected - if all vacation days paid for this year - still check for previous years
</commit_message>
<xml_diff>
--- a/Docs/Workers Rights Upgrade - 2024 a - Add GUI for partial previous vacations - Work Notes.docx
+++ b/Docs/Workers Rights Upgrade - 2024 a - Add GUI for partial previous vacations - Work Notes.docx
@@ -22,6 +22,405 @@
           <w:lang w:val="en-US"/>
         </w:rPr>
       </w:pPr>
+    </w:p>
+    <w:p>
+      <w:pPr>
+        <w:rPr>
+          <w:lang w:val="en-US"/>
+        </w:rPr>
+      </w:pPr>
+      <w:r>
+        <w:rPr>
+          <w:lang w:val="en-US"/>
+        </w:rPr>
+        <w:t>February 11, 2024</w:t>
+      </w:r>
+    </w:p>
+    <w:p>
+      <w:pPr>
+        <w:pStyle w:val="Heading2"/>
+        <w:rPr>
+          <w:lang w:val="en-US"/>
+        </w:rPr>
+      </w:pPr>
+      <w:r>
+        <w:rPr>
+          <w:lang w:val="en-US"/>
+        </w:rPr>
+        <w:t>Bug found: When all vacation paid this year – previous years are ignored!</w:t>
+      </w:r>
+    </w:p>
+    <w:p>
+      <w:pPr>
+        <w:rPr>
+          <w:lang w:val="en-US" w:bidi="ar-JO"/>
+        </w:rPr>
+      </w:pPr>
+      <w:r>
+        <w:rPr>
+          <w:lang w:val="en-US" w:bidi="ar-JO"/>
+        </w:rPr>
+        <w:t xml:space="preserve">Vacation is computed twice – once by months and once by years </w:t>
+      </w:r>
+      <w:r>
+        <w:rPr>
+          <mc:AlternateContent>
+            <mc:Choice Requires="w16se"/>
+            <mc:Fallback>
+              <w:rFonts w:ascii="Segoe UI Emoji" w:eastAsia="Segoe UI Emoji" w:hAnsi="Segoe UI Emoji" w:cs="Segoe UI Emoji"/>
+            </mc:Fallback>
+          </mc:AlternateContent>
+          <w:lang w:val="en-US" w:bidi="ar-JO"/>
+        </w:rPr>
+        <mc:AlternateContent>
+          <mc:Choice Requires="w16se">
+            <w16se:symEx w16se:font="Segoe UI Emoji" w16se:char="1F60A"/>
+          </mc:Choice>
+          <mc:Fallback>
+            <w:t>😊</w:t>
+          </mc:Fallback>
+        </mc:AlternateContent>
+      </w:r>
+    </w:p>
+    <w:p>
+      <w:pPr>
+        <w:rPr>
+          <w:lang w:val="en-US" w:bidi="ar-JO"/>
+        </w:rPr>
+      </w:pPr>
+      <w:r>
+        <w:rPr>
+          <w:lang w:val="en-US" w:bidi="ar-JO"/>
+        </w:rPr>
+        <w:t>Which one is really taken finally?</w:t>
+      </w:r>
+      <w:r>
+        <w:rPr>
+          <w:lang w:val="en-US" w:bidi="ar-JO"/>
+        </w:rPr>
+        <w:t xml:space="preserve"> </w:t>
+      </w:r>
+      <w:proofErr w:type="gramStart"/>
+      <w:r>
+        <w:rPr>
+          <w:lang w:val="en-US" w:bidi="ar-JO"/>
+        </w:rPr>
+        <w:t>Apparently</w:t>
+      </w:r>
+      <w:proofErr w:type="gramEnd"/>
+      <w:r>
+        <w:rPr>
+          <w:lang w:val="en-US" w:bidi="ar-JO"/>
+        </w:rPr>
+        <w:t xml:space="preserve"> the yearly computations are the final – </w:t>
+      </w:r>
+    </w:p>
+    <w:p>
+      <w:pPr>
+        <w:rPr>
+          <w:lang w:val="en-US" w:bidi="ar-JO"/>
+        </w:rPr>
+      </w:pPr>
+      <w:r>
+        <w:rPr>
+          <w:lang w:val="en-US" w:bidi="ar-JO"/>
+        </w:rPr>
+        <w:t>But some text from the monthly is used in the explanation screen…</w:t>
+      </w:r>
+    </w:p>
+    <w:p>
+      <w:pPr>
+        <w:rPr>
+          <w:lang w:val="en-US" w:bidi="ar-JO"/>
+        </w:rPr>
+      </w:pPr>
+    </w:p>
+    <w:p>
+      <w:pPr>
+        <w:rPr>
+          <w:lang w:val="en-US"/>
+        </w:rPr>
+      </w:pPr>
+      <w:r>
+        <w:rPr>
+          <w:lang w:val="en-US"/>
+        </w:rPr>
+        <w:t>February 11, 2024</w:t>
+      </w:r>
+    </w:p>
+    <w:p>
+      <w:pPr>
+        <w:rPr>
+          <w:lang w:val="en-US"/>
+        </w:rPr>
+      </w:pPr>
+      <w:r>
+        <w:rPr>
+          <w:lang w:val="en-US"/>
+        </w:rPr>
+        <w:t>The new GUI started working – still lots of work to do, including:</w:t>
+      </w:r>
+    </w:p>
+    <w:p>
+      <w:pPr>
+        <w:pStyle w:val="ListParagraph"/>
+        <w:numPr>
+          <w:ilvl w:val="0"/>
+          <w:numId w:val="2"/>
+        </w:numPr>
+        <w:rPr>
+          <w:lang w:val="en-US"/>
+        </w:rPr>
+      </w:pPr>
+      <w:r>
+        <w:rPr>
+          <w:lang w:val="en-US"/>
+        </w:rPr>
+        <w:t>Make sure all radio buttons working OK</w:t>
+      </w:r>
+    </w:p>
+    <w:p>
+      <w:pPr>
+        <w:pStyle w:val="ListParagraph"/>
+        <w:numPr>
+          <w:ilvl w:val="0"/>
+          <w:numId w:val="2"/>
+        </w:numPr>
+        <w:rPr>
+          <w:lang w:val="en-US"/>
+        </w:rPr>
+      </w:pPr>
+      <w:r>
+        <w:rPr>
+          <w:lang w:val="en-US"/>
+        </w:rPr>
+        <w:t>Enter information from user</w:t>
+      </w:r>
+    </w:p>
+    <w:p>
+      <w:pPr>
+        <w:pStyle w:val="ListParagraph"/>
+        <w:numPr>
+          <w:ilvl w:val="0"/>
+          <w:numId w:val="2"/>
+        </w:numPr>
+        <w:rPr>
+          <w:lang w:val="en-US"/>
+        </w:rPr>
+      </w:pPr>
+      <w:r>
+        <w:rPr>
+          <w:lang w:val="en-US"/>
+        </w:rPr>
+        <w:t>Save it in current data</w:t>
+      </w:r>
+    </w:p>
+    <w:p>
+      <w:pPr>
+        <w:pStyle w:val="ListParagraph"/>
+        <w:numPr>
+          <w:ilvl w:val="0"/>
+          <w:numId w:val="2"/>
+        </w:numPr>
+        <w:rPr>
+          <w:lang w:val="en-US"/>
+        </w:rPr>
+      </w:pPr>
+      <w:r>
+        <w:rPr>
+          <w:lang w:val="en-US"/>
+        </w:rPr>
+        <w:t>Restore it when dialog is re-opened</w:t>
+      </w:r>
+    </w:p>
+    <w:p>
+      <w:pPr>
+        <w:pStyle w:val="ListParagraph"/>
+        <w:numPr>
+          <w:ilvl w:val="0"/>
+          <w:numId w:val="2"/>
+        </w:numPr>
+        <w:rPr>
+          <w:lang w:val="en-US"/>
+        </w:rPr>
+      </w:pPr>
+      <w:r>
+        <w:rPr>
+          <w:lang w:val="en-US"/>
+        </w:rPr>
+        <w:t>Save to XML file</w:t>
+      </w:r>
+    </w:p>
+    <w:p>
+      <w:pPr>
+        <w:pStyle w:val="ListParagraph"/>
+        <w:numPr>
+          <w:ilvl w:val="0"/>
+          <w:numId w:val="2"/>
+        </w:numPr>
+        <w:rPr>
+          <w:lang w:val="en-US"/>
+        </w:rPr>
+      </w:pPr>
+      <w:r>
+        <w:rPr>
+          <w:lang w:val="en-US"/>
+        </w:rPr>
+        <w:t>Restore from XML file</w:t>
+      </w:r>
+    </w:p>
+    <w:p>
+      <w:pPr>
+        <w:pStyle w:val="ListParagraph"/>
+        <w:numPr>
+          <w:ilvl w:val="0"/>
+          <w:numId w:val="2"/>
+        </w:numPr>
+        <w:rPr>
+          <w:lang w:val="en-US"/>
+        </w:rPr>
+      </w:pPr>
+      <w:r>
+        <w:rPr>
+          <w:lang w:val="en-US"/>
+        </w:rPr>
+        <w:t>Load from old XML</w:t>
+      </w:r>
+    </w:p>
+    <w:p>
+      <w:pPr>
+        <w:pStyle w:val="ListParagraph"/>
+        <w:numPr>
+          <w:ilvl w:val="0"/>
+          <w:numId w:val="2"/>
+        </w:numPr>
+        <w:rPr>
+          <w:lang w:val="en-US"/>
+        </w:rPr>
+      </w:pPr>
+      <w:r>
+        <w:rPr>
+          <w:lang w:val="en-US"/>
+        </w:rPr>
+        <w:t>Handling of “this year” and “</w:t>
+      </w:r>
+      <w:proofErr w:type="spellStart"/>
+      <w:r>
+        <w:rPr>
+          <w:lang w:val="en-US"/>
+        </w:rPr>
+        <w:t>prev</w:t>
+      </w:r>
+      <w:proofErr w:type="spellEnd"/>
+      <w:r>
+        <w:rPr>
+          <w:lang w:val="en-US"/>
+        </w:rPr>
+        <w:t xml:space="preserve"> full years” from main dialog</w:t>
+      </w:r>
+    </w:p>
+    <w:p>
+      <w:pPr>
+        <w:pStyle w:val="ListParagraph"/>
+        <w:numPr>
+          <w:ilvl w:val="0"/>
+          <w:numId w:val="2"/>
+        </w:numPr>
+        <w:rPr>
+          <w:lang w:val="en-US"/>
+        </w:rPr>
+      </w:pPr>
+      <w:r>
+        <w:rPr>
+          <w:lang w:val="en-US"/>
+        </w:rPr>
+        <w:t>Computations</w:t>
+      </w:r>
+    </w:p>
+    <w:p>
+      <w:pPr>
+        <w:pStyle w:val="ListParagraph"/>
+        <w:numPr>
+          <w:ilvl w:val="0"/>
+          <w:numId w:val="2"/>
+        </w:numPr>
+        <w:rPr>
+          <w:lang w:val="en-US"/>
+        </w:rPr>
+      </w:pPr>
+      <w:r>
+        <w:rPr>
+          <w:lang w:val="en-US"/>
+        </w:rPr>
+        <w:t>Verification vs past cases</w:t>
+      </w:r>
+    </w:p>
+    <w:p>
+      <w:pPr>
+        <w:rPr>
+          <w:lang w:val="en-US"/>
+        </w:rPr>
+      </w:pPr>
+      <w:r>
+        <w:rPr>
+          <w:lang w:val="en-US"/>
+        </w:rPr>
+        <w:t>Closing temporary version v1.3.5 - beta1</w:t>
+      </w:r>
+    </w:p>
+    <w:p>
+      <w:pPr>
+        <w:pStyle w:val="ListParagraph"/>
+        <w:numPr>
+          <w:ilvl w:val="0"/>
+          <w:numId w:val="3"/>
+        </w:numPr>
+        <w:rPr>
+          <w:lang w:val="en-US"/>
+        </w:rPr>
+      </w:pPr>
+      <w:r>
+        <w:rPr>
+          <w:lang w:val="en-US"/>
+        </w:rPr>
+        <w:t>“</w:t>
+      </w:r>
+      <w:r>
+        <w:rPr>
+          <w:lang w:val="en-US"/>
+        </w:rPr>
+        <w:t xml:space="preserve">Set </w:t>
+      </w:r>
+      <w:r>
+        <w:rPr>
+          <w:lang w:val="en-US"/>
+        </w:rPr>
+        <w:t>Partial vacations</w:t>
+      </w:r>
+      <w:r>
+        <w:rPr>
+          <w:lang w:val="en-US"/>
+        </w:rPr>
+        <w:t>” button is temporarily removed</w:t>
+      </w:r>
+    </w:p>
+    <w:p>
+      <w:pPr>
+        <w:pStyle w:val="ListParagraph"/>
+        <w:numPr>
+          <w:ilvl w:val="0"/>
+          <w:numId w:val="3"/>
+        </w:numPr>
+        <w:rPr>
+          <w:lang w:val="en-US"/>
+        </w:rPr>
+      </w:pPr>
+      <w:r>
+        <w:rPr>
+          <w:lang w:val="en-US"/>
+        </w:rPr>
+        <w:t>Other changes in main GUI will stay</w:t>
+      </w:r>
     </w:p>
     <w:p>
       <w:pPr>
@@ -101,19 +500,7 @@
         <w:rPr>
           <w:lang w:val="en-US"/>
         </w:rPr>
-        <w:t xml:space="preserve">Save and restore </w:t>
-      </w:r>
-      <w:r>
-        <w:rPr>
-          <w:lang w:val="en-US"/>
-        </w:rPr>
-        <w:t>previous years’ vacations</w:t>
-      </w:r>
-      <w:r>
-        <w:rPr>
-          <w:lang w:val="en-US"/>
-        </w:rPr>
-        <w:t xml:space="preserve"> info</w:t>
+        <w:t>Save and restore previous years’ vacations info</w:t>
       </w:r>
     </w:p>
     <w:p>
@@ -154,6 +541,119 @@
 <file path=word/numbering.xml><?xml version="1.0" encoding="utf-8"?>
 <w:numbering xmlns:wpc="http://schemas.microsoft.com/office/word/2010/wordprocessingCanvas" xmlns:cx="http://schemas.microsoft.com/office/drawing/2014/chartex" xmlns:cx1="http://schemas.microsoft.com/office/drawing/2015/9/8/chartex" xmlns:cx2="http://schemas.microsoft.com/office/drawing/2015/10/21/chartex" xmlns:cx3="http://schemas.microsoft.com/office/drawing/2016/5/9/chartex" xmlns:cx4="http://schemas.microsoft.com/office/drawing/2016/5/10/chartex" xmlns:cx5="http://schemas.microsoft.com/office/drawing/2016/5/11/chartex" xmlns:cx6="http://schemas.microsoft.com/office/drawing/2016/5/12/chartex" xmlns:cx7="http://schemas.microsoft.com/office/drawing/2016/5/13/chartex" xmlns:cx8="http://schemas.microsoft.com/office/drawing/2016/5/14/chartex" xmlns:mc="http://schemas.openxmlformats.org/markup-compatibility/2006" xmlns:aink="http://schemas.microsoft.com/office/drawing/2016/ink" xmlns:am3d="http://schemas.microsoft.com/office/drawing/2017/model3d" xmlns:o="urn:schemas-microsoft-com:office:office" xmlns:oel="http://schemas.microsoft.com/office/2019/extlst" xmlns:r="http://schemas.openxmlformats.org/officeDocument/2006/relationships" xmlns:m="http://schemas.openxmlformats.org/officeDocument/2006/math" xmlns:v="urn:schemas-microsoft-com:vml" xmlns:wp14="http://schemas.microsoft.com/office/word/2010/wordprocessingDrawing" xmlns:wp="http://schemas.openxmlformats.org/drawingml/2006/wordprocessingDrawing" xmlns:w10="urn:schemas-microsoft-com:office:word" xmlns:w="http://schemas.openxmlformats.org/wordprocessingml/2006/main" xmlns:w14="http://schemas.microsoft.com/office/word/2010/wordml" xmlns:w15="http://schemas.microsoft.com/office/word/2012/wordml" xmlns:w16cex="http://schemas.microsoft.com/office/word/2018/wordml/cex" xmlns:w16cid="http://schemas.microsoft.com/office/word/2016/wordml/cid" xmlns:w16="http://schemas.microsoft.com/office/word/2018/wordml" xmlns:w16sdtdh="http://schemas.microsoft.com/office/word/2020/wordml/sdtdatahash" xmlns:w16se="http://schemas.microsoft.com/office/word/2015/wordml/symex" xmlns:wpg="http://schemas.microsoft.com/office/word/2010/wordprocessingGroup" xmlns:wpi="http://schemas.microsoft.com/office/word/2010/wordprocessingInk" xmlns:wne="http://schemas.microsoft.com/office/word/2006/wordml" xmlns:wps="http://schemas.microsoft.com/office/word/2010/wordprocessingShape" mc:Ignorable="w14 w15 w16se w16cid w16 w16cex w16sdtdh wp14">
   <w:abstractNum w:abstractNumId="0" w15:restartNumberingAfterBreak="0">
+    <w:nsid w:val="0B88041C"/>
+    <w:multiLevelType w:val="hybridMultilevel"/>
+    <w:tmpl w:val="91E80252"/>
+    <w:lvl w:ilvl="0" w:tplc="20000001">
+      <w:start w:val="1"/>
+      <w:numFmt w:val="bullet"/>
+      <w:lvlText w:val=""/>
+      <w:lvlJc w:val="left"/>
+      <w:pPr>
+        <w:ind w:left="720" w:hanging="360"/>
+      </w:pPr>
+      <w:rPr>
+        <w:rFonts w:ascii="Symbol" w:hAnsi="Symbol" w:hint="default"/>
+      </w:rPr>
+    </w:lvl>
+    <w:lvl w:ilvl="1" w:tplc="20000003" w:tentative="1">
+      <w:start w:val="1"/>
+      <w:numFmt w:val="bullet"/>
+      <w:lvlText w:val="o"/>
+      <w:lvlJc w:val="left"/>
+      <w:pPr>
+        <w:ind w:left="1440" w:hanging="360"/>
+      </w:pPr>
+      <w:rPr>
+        <w:rFonts w:ascii="Courier New" w:hAnsi="Courier New" w:cs="Courier New" w:hint="default"/>
+      </w:rPr>
+    </w:lvl>
+    <w:lvl w:ilvl="2" w:tplc="20000005" w:tentative="1">
+      <w:start w:val="1"/>
+      <w:numFmt w:val="bullet"/>
+      <w:lvlText w:val=""/>
+      <w:lvlJc w:val="left"/>
+      <w:pPr>
+        <w:ind w:left="2160" w:hanging="360"/>
+      </w:pPr>
+      <w:rPr>
+        <w:rFonts w:ascii="Wingdings" w:hAnsi="Wingdings" w:hint="default"/>
+      </w:rPr>
+    </w:lvl>
+    <w:lvl w:ilvl="3" w:tplc="20000001" w:tentative="1">
+      <w:start w:val="1"/>
+      <w:numFmt w:val="bullet"/>
+      <w:lvlText w:val=""/>
+      <w:lvlJc w:val="left"/>
+      <w:pPr>
+        <w:ind w:left="2880" w:hanging="360"/>
+      </w:pPr>
+      <w:rPr>
+        <w:rFonts w:ascii="Symbol" w:hAnsi="Symbol" w:hint="default"/>
+      </w:rPr>
+    </w:lvl>
+    <w:lvl w:ilvl="4" w:tplc="20000003" w:tentative="1">
+      <w:start w:val="1"/>
+      <w:numFmt w:val="bullet"/>
+      <w:lvlText w:val="o"/>
+      <w:lvlJc w:val="left"/>
+      <w:pPr>
+        <w:ind w:left="3600" w:hanging="360"/>
+      </w:pPr>
+      <w:rPr>
+        <w:rFonts w:ascii="Courier New" w:hAnsi="Courier New" w:cs="Courier New" w:hint="default"/>
+      </w:rPr>
+    </w:lvl>
+    <w:lvl w:ilvl="5" w:tplc="20000005" w:tentative="1">
+      <w:start w:val="1"/>
+      <w:numFmt w:val="bullet"/>
+      <w:lvlText w:val=""/>
+      <w:lvlJc w:val="left"/>
+      <w:pPr>
+        <w:ind w:left="4320" w:hanging="360"/>
+      </w:pPr>
+      <w:rPr>
+        <w:rFonts w:ascii="Wingdings" w:hAnsi="Wingdings" w:hint="default"/>
+      </w:rPr>
+    </w:lvl>
+    <w:lvl w:ilvl="6" w:tplc="20000001" w:tentative="1">
+      <w:start w:val="1"/>
+      <w:numFmt w:val="bullet"/>
+      <w:lvlText w:val=""/>
+      <w:lvlJc w:val="left"/>
+      <w:pPr>
+        <w:ind w:left="5040" w:hanging="360"/>
+      </w:pPr>
+      <w:rPr>
+        <w:rFonts w:ascii="Symbol" w:hAnsi="Symbol" w:hint="default"/>
+      </w:rPr>
+    </w:lvl>
+    <w:lvl w:ilvl="7" w:tplc="20000003" w:tentative="1">
+      <w:start w:val="1"/>
+      <w:numFmt w:val="bullet"/>
+      <w:lvlText w:val="o"/>
+      <w:lvlJc w:val="left"/>
+      <w:pPr>
+        <w:ind w:left="5760" w:hanging="360"/>
+      </w:pPr>
+      <w:rPr>
+        <w:rFonts w:ascii="Courier New" w:hAnsi="Courier New" w:cs="Courier New" w:hint="default"/>
+      </w:rPr>
+    </w:lvl>
+    <w:lvl w:ilvl="8" w:tplc="20000005" w:tentative="1">
+      <w:start w:val="1"/>
+      <w:numFmt w:val="bullet"/>
+      <w:lvlText w:val=""/>
+      <w:lvlJc w:val="left"/>
+      <w:pPr>
+        <w:ind w:left="6480" w:hanging="360"/>
+      </w:pPr>
+      <w:rPr>
+        <w:rFonts w:ascii="Wingdings" w:hAnsi="Wingdings" w:hint="default"/>
+      </w:rPr>
+    </w:lvl>
+  </w:abstractNum>
+  <w:abstractNum w:abstractNumId="1" w15:restartNumberingAfterBreak="0">
     <w:nsid w:val="28502E05"/>
     <w:multiLevelType w:val="hybridMultilevel"/>
     <w:tmpl w:val="90768D44"/>
@@ -242,8 +742,127 @@
       </w:pPr>
     </w:lvl>
   </w:abstractNum>
+  <w:abstractNum w:abstractNumId="2" w15:restartNumberingAfterBreak="0">
+    <w:nsid w:val="752C7297"/>
+    <w:multiLevelType w:val="hybridMultilevel"/>
+    <w:tmpl w:val="926CDD78"/>
+    <w:lvl w:ilvl="0" w:tplc="20000001">
+      <w:start w:val="1"/>
+      <w:numFmt w:val="bullet"/>
+      <w:lvlText w:val=""/>
+      <w:lvlJc w:val="left"/>
+      <w:pPr>
+        <w:ind w:left="720" w:hanging="360"/>
+      </w:pPr>
+      <w:rPr>
+        <w:rFonts w:ascii="Symbol" w:hAnsi="Symbol" w:hint="default"/>
+      </w:rPr>
+    </w:lvl>
+    <w:lvl w:ilvl="1" w:tplc="20000003" w:tentative="1">
+      <w:start w:val="1"/>
+      <w:numFmt w:val="bullet"/>
+      <w:lvlText w:val="o"/>
+      <w:lvlJc w:val="left"/>
+      <w:pPr>
+        <w:ind w:left="1440" w:hanging="360"/>
+      </w:pPr>
+      <w:rPr>
+        <w:rFonts w:ascii="Courier New" w:hAnsi="Courier New" w:cs="Courier New" w:hint="default"/>
+      </w:rPr>
+    </w:lvl>
+    <w:lvl w:ilvl="2" w:tplc="20000005" w:tentative="1">
+      <w:start w:val="1"/>
+      <w:numFmt w:val="bullet"/>
+      <w:lvlText w:val=""/>
+      <w:lvlJc w:val="left"/>
+      <w:pPr>
+        <w:ind w:left="2160" w:hanging="360"/>
+      </w:pPr>
+      <w:rPr>
+        <w:rFonts w:ascii="Wingdings" w:hAnsi="Wingdings" w:hint="default"/>
+      </w:rPr>
+    </w:lvl>
+    <w:lvl w:ilvl="3" w:tplc="20000001" w:tentative="1">
+      <w:start w:val="1"/>
+      <w:numFmt w:val="bullet"/>
+      <w:lvlText w:val=""/>
+      <w:lvlJc w:val="left"/>
+      <w:pPr>
+        <w:ind w:left="2880" w:hanging="360"/>
+      </w:pPr>
+      <w:rPr>
+        <w:rFonts w:ascii="Symbol" w:hAnsi="Symbol" w:hint="default"/>
+      </w:rPr>
+    </w:lvl>
+    <w:lvl w:ilvl="4" w:tplc="20000003" w:tentative="1">
+      <w:start w:val="1"/>
+      <w:numFmt w:val="bullet"/>
+      <w:lvlText w:val="o"/>
+      <w:lvlJc w:val="left"/>
+      <w:pPr>
+        <w:ind w:left="3600" w:hanging="360"/>
+      </w:pPr>
+      <w:rPr>
+        <w:rFonts w:ascii="Courier New" w:hAnsi="Courier New" w:cs="Courier New" w:hint="default"/>
+      </w:rPr>
+    </w:lvl>
+    <w:lvl w:ilvl="5" w:tplc="20000005" w:tentative="1">
+      <w:start w:val="1"/>
+      <w:numFmt w:val="bullet"/>
+      <w:lvlText w:val=""/>
+      <w:lvlJc w:val="left"/>
+      <w:pPr>
+        <w:ind w:left="4320" w:hanging="360"/>
+      </w:pPr>
+      <w:rPr>
+        <w:rFonts w:ascii="Wingdings" w:hAnsi="Wingdings" w:hint="default"/>
+      </w:rPr>
+    </w:lvl>
+    <w:lvl w:ilvl="6" w:tplc="20000001" w:tentative="1">
+      <w:start w:val="1"/>
+      <w:numFmt w:val="bullet"/>
+      <w:lvlText w:val=""/>
+      <w:lvlJc w:val="left"/>
+      <w:pPr>
+        <w:ind w:left="5040" w:hanging="360"/>
+      </w:pPr>
+      <w:rPr>
+        <w:rFonts w:ascii="Symbol" w:hAnsi="Symbol" w:hint="default"/>
+      </w:rPr>
+    </w:lvl>
+    <w:lvl w:ilvl="7" w:tplc="20000003" w:tentative="1">
+      <w:start w:val="1"/>
+      <w:numFmt w:val="bullet"/>
+      <w:lvlText w:val="o"/>
+      <w:lvlJc w:val="left"/>
+      <w:pPr>
+        <w:ind w:left="5760" w:hanging="360"/>
+      </w:pPr>
+      <w:rPr>
+        <w:rFonts w:ascii="Courier New" w:hAnsi="Courier New" w:cs="Courier New" w:hint="default"/>
+      </w:rPr>
+    </w:lvl>
+    <w:lvl w:ilvl="8" w:tplc="20000005" w:tentative="1">
+      <w:start w:val="1"/>
+      <w:numFmt w:val="bullet"/>
+      <w:lvlText w:val=""/>
+      <w:lvlJc w:val="left"/>
+      <w:pPr>
+        <w:ind w:left="6480" w:hanging="360"/>
+      </w:pPr>
+      <w:rPr>
+        <w:rFonts w:ascii="Wingdings" w:hAnsi="Wingdings" w:hint="default"/>
+      </w:rPr>
+    </w:lvl>
+  </w:abstractNum>
   <w:num w:numId="1" w16cid:durableId="2127190740">
+    <w:abstractNumId w:val="1"/>
+  </w:num>
+  <w:num w:numId="2" w16cid:durableId="221644653">
     <w:abstractNumId w:val="0"/>
+  </w:num>
+  <w:num w:numId="3" w16cid:durableId="1044527433">
+    <w:abstractNumId w:val="2"/>
   </w:num>
 </w:numbering>
 </file>
@@ -648,6 +1267,11 @@
   <w:style w:type="paragraph" w:default="1" w:styleId="Normal">
     <w:name w:val="Normal"/>
     <w:qFormat/>
+    <w:rsid w:val="00C87023"/>
+    <w:pPr>
+      <w:spacing w:after="60" w:line="240" w:lineRule="auto"/>
+      <w:jc w:val="both"/>
+    </w:pPr>
   </w:style>
   <w:style w:type="paragraph" w:styleId="Heading1">
     <w:name w:val="heading 1"/>

</xml_diff>